<commit_message>
Se  contemplan los supuestos en la acta de radicación, acuerdos de notificacion, comparecencia,, se agrega en el menu el apartado de acuerdo de conclusión, se actualiza el apartado de cedulas para el flujo de autorización. HRR.
</commit_message>
<xml_diff>
--- a/public/bases-word/AR_OIC.docx
+++ b/public/bases-word/AR_OIC.docx
@@ -134,28 +134,54 @@
           <w:sz w:val="20"/>
           <w:szCs w:val="20"/>
         </w:rPr>
-        <w:t xml:space="preserve"> ${</w:t>
-      </w:r>
-      <w:proofErr w:type="spellStart"/>
-      <w:r>
-        <w:rPr>
-          <w:rFonts w:ascii="Arial" w:eastAsia="Arial" w:hAnsi="Arial" w:cs="Arial"/>
-          <w:b/>
-          <w:sz w:val="20"/>
-          <w:szCs w:val="20"/>
-        </w:rPr>
-        <w:t>remitente_domicilio</w:t>
-      </w:r>
-      <w:proofErr w:type="spellEnd"/>
-      <w:r>
-        <w:rPr>
-          <w:rFonts w:ascii="Arial" w:eastAsia="Arial" w:hAnsi="Arial" w:cs="Arial"/>
-          <w:b/>
-          <w:sz w:val="20"/>
-          <w:szCs w:val="20"/>
-        </w:rPr>
-        <w:t>}</w:t>
-      </w:r>
+        <w:t xml:space="preserve"> </w:t>
+      </w:r>
+      <w:r>
+        <w:rPr>
+          <w:rFonts w:ascii="Arial" w:eastAsia="Arial" w:hAnsi="Arial" w:cs="Arial"/>
+          <w:b/>
+          <w:color w:val="767171" w:themeColor="background2" w:themeShade="80"/>
+          <w:sz w:val="20"/>
+          <w:szCs w:val="20"/>
+          <w:highlight w:val="lightGray"/>
+        </w:rPr>
+        <w:t>[</w:t>
+      </w:r>
+      <w:r>
+        <w:rPr>
+          <w:rFonts w:ascii="Arial" w:eastAsia="Arial" w:hAnsi="Arial" w:cs="Arial"/>
+          <w:b/>
+          <w:color w:val="767171" w:themeColor="background2" w:themeShade="80"/>
+          <w:sz w:val="20"/>
+          <w:szCs w:val="20"/>
+          <w:highlight w:val="lightGray"/>
+        </w:rPr>
+        <w:t xml:space="preserve">                                   </w:t>
+      </w:r>
+      <w:proofErr w:type="gramStart"/>
+      <w:r>
+        <w:rPr>
+          <w:rFonts w:ascii="Arial" w:eastAsia="Arial" w:hAnsi="Arial" w:cs="Arial"/>
+          <w:b/>
+          <w:color w:val="767171" w:themeColor="background2" w:themeShade="80"/>
+          <w:sz w:val="20"/>
+          <w:szCs w:val="20"/>
+          <w:highlight w:val="lightGray"/>
+        </w:rPr>
+        <w:t xml:space="preserve"> </w:t>
+      </w:r>
+      <w:r>
+        <w:rPr>
+          <w:rFonts w:ascii="Arial" w:eastAsia="Arial" w:hAnsi="Arial" w:cs="Arial"/>
+          <w:b/>
+          <w:color w:val="767171" w:themeColor="background2" w:themeShade="80"/>
+          <w:sz w:val="20"/>
+          <w:szCs w:val="20"/>
+          <w:highlight w:val="lightGray"/>
+        </w:rPr>
+        <w:t xml:space="preserve"> ]</w:t>
+      </w:r>
+      <w:proofErr w:type="gramEnd"/>
     </w:p>
     <w:p>
       <w:pPr>
@@ -596,7 +622,45 @@
           <w:sz w:val="20"/>
           <w:szCs w:val="20"/>
         </w:rPr>
-        <w:t>o a su equivalente, las Promociones de Responsabilidad Administrativa Sancionatoria (PRAS) que se desprenden de los resultados obtenidos del acto de fiscalización de mérito, así como, su soporte documental correspondiente en copias certificadas, para el efecto de que dicha autoridad continúe con las investigaciones pertinentes y promueva las acciones procedentes.</w:t>
+        <w:t>o a su equivalente, las Promociones de Responsabilidad Administrativa Sancionatoria (PRAS) que se desprenden de los resultados obtenidos del acto de fiscalización de mérito, así como, su soporte documental correspondiente en copias certificadas, para el efecto de que dicha autoridad</w:t>
+      </w:r>
+      <w:r>
+        <w:rPr>
+          <w:rFonts w:ascii="Arial" w:eastAsia="Arial" w:hAnsi="Arial" w:cs="Arial"/>
+          <w:i/>
+          <w:sz w:val="20"/>
+          <w:szCs w:val="20"/>
+        </w:rPr>
+        <w:t xml:space="preserve"> ${</w:t>
+      </w:r>
+      <w:proofErr w:type="spellStart"/>
+      <w:r>
+        <w:rPr>
+          <w:rFonts w:ascii="Arial" w:eastAsia="Arial" w:hAnsi="Arial" w:cs="Arial"/>
+          <w:i/>
+          <w:sz w:val="20"/>
+          <w:szCs w:val="20"/>
+        </w:rPr>
+        <w:t>ambito</w:t>
+      </w:r>
+      <w:proofErr w:type="spellEnd"/>
+      <w:r>
+        <w:rPr>
+          <w:rFonts w:ascii="Arial" w:eastAsia="Arial" w:hAnsi="Arial" w:cs="Arial"/>
+          <w:i/>
+          <w:sz w:val="20"/>
+          <w:szCs w:val="20"/>
+        </w:rPr>
+        <w:t>}</w:t>
+      </w:r>
+      <w:r>
+        <w:rPr>
+          <w:rFonts w:ascii="Arial" w:eastAsia="Arial" w:hAnsi="Arial" w:cs="Arial"/>
+          <w:i/>
+          <w:sz w:val="20"/>
+          <w:szCs w:val="20"/>
+        </w:rPr>
+        <w:t xml:space="preserve"> continúe con las investigaciones pertinentes y promueva las acciones procedentes.</w:t>
       </w:r>
       <w:r>
         <w:rPr>
@@ -650,7 +714,25 @@
           <w:sz w:val="20"/>
           <w:szCs w:val="20"/>
         </w:rPr>
-        <w:t>del {$entidad}</w:t>
+        <w:t xml:space="preserve">del </w:t>
+      </w:r>
+      <w:r>
+        <w:rPr>
+          <w:rFonts w:ascii="Arial" w:eastAsia="Arial" w:hAnsi="Arial" w:cs="Arial"/>
+          <w:sz w:val="20"/>
+          <w:szCs w:val="20"/>
+        </w:rPr>
+        <w:t>$</w:t>
+      </w:r>
+      <w:bookmarkStart w:id="0" w:name="_GoBack"/>
+      <w:bookmarkEnd w:id="0"/>
+      <w:r>
+        <w:rPr>
+          <w:rFonts w:ascii="Arial" w:eastAsia="Arial" w:hAnsi="Arial" w:cs="Arial"/>
+          <w:sz w:val="20"/>
+          <w:szCs w:val="20"/>
+        </w:rPr>
+        <w:t>{entidad}</w:t>
       </w:r>
       <w:r>
         <w:rPr>
@@ -702,6 +784,7 @@
           <w:sz w:val="20"/>
           <w:szCs w:val="20"/>
         </w:rPr>
+        <w:lastRenderedPageBreak/>
         <w:t xml:space="preserve">Copia certificada </w:t>
       </w:r>
       <w:r>
@@ -720,53 +803,118 @@
           <w:sz w:val="20"/>
           <w:szCs w:val="20"/>
         </w:rPr>
-        <w:t xml:space="preserve">Auditoría, constante de XXX fojas útiles, </w:t>
-      </w:r>
-      <w:r>
-        <w:rPr>
-          <w:rFonts w:ascii="Arial" w:eastAsia="Arial" w:hAnsi="Arial" w:cs="Arial"/>
-          <w:sz w:val="20"/>
-          <w:szCs w:val="20"/>
-        </w:rPr>
-        <w:t xml:space="preserve">que contiene entre otras cosas, las Promociones de Responsabilidad Administrativa Sancionatoria (PRAS) identificadas con </w:t>
-      </w:r>
-      <w:proofErr w:type="gramStart"/>
-      <w:r>
-        <w:rPr>
-          <w:rFonts w:ascii="Arial" w:eastAsia="Arial" w:hAnsi="Arial" w:cs="Arial"/>
-          <w:sz w:val="20"/>
-          <w:szCs w:val="20"/>
-        </w:rPr>
-        <w:t xml:space="preserve">clave </w:t>
-      </w:r>
-      <w:bookmarkStart w:id="0" w:name="_GoBack"/>
-      <w:bookmarkEnd w:id="0"/>
-      <w:r>
-        <w:rPr>
-          <w:rFonts w:ascii="Arial" w:eastAsia="Arial" w:hAnsi="Arial" w:cs="Arial"/>
-          <w:color w:val="FF0000"/>
-          <w:sz w:val="20"/>
-          <w:szCs w:val="20"/>
-        </w:rPr>
-        <w:t xml:space="preserve"> </w:t>
-      </w:r>
-      <w:r>
-        <w:rPr>
-          <w:rFonts w:ascii="Arial" w:eastAsia="Arial" w:hAnsi="Arial" w:cs="Arial"/>
-          <w:sz w:val="20"/>
-          <w:szCs w:val="20"/>
-        </w:rPr>
-        <w:lastRenderedPageBreak/>
-        <w:t>,</w:t>
-      </w:r>
-      <w:proofErr w:type="gramEnd"/>
-      <w:r>
-        <w:rPr>
-          <w:rFonts w:ascii="Arial" w:eastAsia="Arial" w:hAnsi="Arial" w:cs="Arial"/>
-          <w:sz w:val="20"/>
-          <w:szCs w:val="20"/>
-        </w:rPr>
-        <w:t xml:space="preserve"> que se desprenden de los resultados obtenidos del acto de fiscalización de mérito y que consta de XXX legajo integrado por XXX fojas útiles.</w:t>
+        <w:t xml:space="preserve">Auditoría, constante de </w:t>
+      </w:r>
+      <w:r>
+        <w:rPr>
+          <w:rFonts w:ascii="Arial" w:hAnsi="Arial" w:cs="Arial"/>
+          <w:b/>
+          <w:sz w:val="20"/>
+          <w:szCs w:val="20"/>
+          <w:highlight w:val="lightGray"/>
+        </w:rPr>
+        <w:t>XXX</w:t>
+      </w:r>
+      <w:r>
+        <w:rPr>
+          <w:rFonts w:ascii="Arial" w:hAnsi="Arial" w:cs="Arial"/>
+          <w:b/>
+          <w:sz w:val="20"/>
+          <w:szCs w:val="20"/>
+        </w:rPr>
+        <w:t xml:space="preserve"> fojas útiles, </w:t>
+      </w:r>
+      <w:r>
+        <w:rPr>
+          <w:rFonts w:ascii="Arial" w:eastAsia="Arial" w:hAnsi="Arial" w:cs="Arial"/>
+          <w:sz w:val="20"/>
+          <w:szCs w:val="20"/>
+        </w:rPr>
+        <w:t xml:space="preserve">que contiene entre otras cosas, </w:t>
+      </w:r>
+      <w:r>
+        <w:rPr>
+          <w:rFonts w:ascii="Arial" w:eastAsia="Arial" w:hAnsi="Arial" w:cs="Arial"/>
+          <w:sz w:val="20"/>
+          <w:szCs w:val="20"/>
+        </w:rPr>
+        <w:t>${</w:t>
+      </w:r>
+      <w:proofErr w:type="spellStart"/>
+      <w:r>
+        <w:rPr>
+          <w:rFonts w:ascii="Arial" w:eastAsia="Arial" w:hAnsi="Arial" w:cs="Arial"/>
+          <w:sz w:val="20"/>
+          <w:szCs w:val="20"/>
+        </w:rPr>
+        <w:t>prassp</w:t>
+      </w:r>
+      <w:proofErr w:type="spellEnd"/>
+      <w:r>
+        <w:rPr>
+          <w:rFonts w:ascii="Arial" w:eastAsia="Arial" w:hAnsi="Arial" w:cs="Arial"/>
+          <w:sz w:val="20"/>
+          <w:szCs w:val="20"/>
+        </w:rPr>
+        <w:t>}</w:t>
+      </w:r>
+      <w:r>
+        <w:rPr>
+          <w:rFonts w:ascii="Arial" w:eastAsia="Arial" w:hAnsi="Arial" w:cs="Arial"/>
+          <w:sz w:val="20"/>
+          <w:szCs w:val="20"/>
+        </w:rPr>
+        <w:t xml:space="preserve"> con clav</w:t>
+      </w:r>
+      <w:r>
+        <w:rPr>
+          <w:rFonts w:ascii="Arial" w:eastAsia="Arial" w:hAnsi="Arial" w:cs="Arial"/>
+          <w:sz w:val="20"/>
+          <w:szCs w:val="20"/>
+        </w:rPr>
+        <w:t>e ${claves}</w:t>
+      </w:r>
+      <w:r>
+        <w:rPr>
+          <w:rFonts w:ascii="Arial" w:eastAsia="Arial" w:hAnsi="Arial" w:cs="Arial"/>
+          <w:sz w:val="20"/>
+          <w:szCs w:val="20"/>
+        </w:rPr>
+        <w:t xml:space="preserve">, que se desprenden de los resultados obtenidos del acto de fiscalización de mérito y que consta de </w:t>
+      </w:r>
+      <w:r>
+        <w:rPr>
+          <w:rFonts w:ascii="Arial" w:eastAsia="Arial" w:hAnsi="Arial" w:cs="Arial"/>
+          <w:sz w:val="20"/>
+          <w:szCs w:val="20"/>
+          <w:highlight w:val="lightGray"/>
+        </w:rPr>
+        <w:t>XXX</w:t>
+      </w:r>
+      <w:r>
+        <w:rPr>
+          <w:rFonts w:ascii="Arial" w:eastAsia="Arial" w:hAnsi="Arial" w:cs="Arial"/>
+          <w:sz w:val="20"/>
+          <w:szCs w:val="20"/>
+        </w:rPr>
+        <w:t xml:space="preserve"> legajo integrado por </w:t>
+      </w:r>
+      <w:r>
+        <w:rPr>
+          <w:rFonts w:ascii="Arial" w:eastAsia="Arial" w:hAnsi="Arial" w:cs="Arial"/>
+          <w:sz w:val="20"/>
+          <w:szCs w:val="20"/>
+          <w:highlight w:val="lightGray"/>
+        </w:rPr>
+        <w:t>XXX</w:t>
+      </w:r>
+      <w:r>
+        <w:rPr>
+          <w:rFonts w:ascii="Arial" w:eastAsia="Arial" w:hAnsi="Arial" w:cs="Arial"/>
+          <w:sz w:val="20"/>
+          <w:szCs w:val="20"/>
+        </w:rPr>
+        <w:t xml:space="preserve"> fojas útiles.</w:t>
       </w:r>
     </w:p>
     <w:p/>
@@ -1738,169 +1886,220 @@
         </w:rPr>
       </w:pPr>
     </w:p>
-    <w:p>
-      <w:pPr>
-        <w:spacing w:after="0" w:line="240" w:lineRule="auto"/>
-        <w:jc w:val="both"/>
-        <w:rPr>
-          <w:rFonts w:ascii="Arial" w:hAnsi="Arial" w:cs="Arial"/>
-          <w:sz w:val="12"/>
-          <w:szCs w:val="12"/>
-        </w:rPr>
-      </w:pPr>
-      <w:bookmarkStart w:id="5" w:name="_Hlk105158449"/>
-      <w:proofErr w:type="spellStart"/>
-      <w:r>
-        <w:rPr>
-          <w:rFonts w:ascii="Arial" w:hAnsi="Arial" w:cs="Arial"/>
-          <w:b/>
-          <w:sz w:val="12"/>
-          <w:szCs w:val="12"/>
-        </w:rPr>
-        <w:t>C.c.p</w:t>
-      </w:r>
-      <w:proofErr w:type="spellEnd"/>
-      <w:r>
-        <w:rPr>
-          <w:rFonts w:ascii="Arial" w:hAnsi="Arial" w:cs="Arial"/>
-          <w:b/>
-          <w:sz w:val="12"/>
-          <w:szCs w:val="12"/>
-        </w:rPr>
-        <w:t>.</w:t>
-      </w:r>
-      <w:r>
-        <w:rPr>
-          <w:rFonts w:ascii="Arial" w:hAnsi="Arial" w:cs="Arial"/>
-          <w:b/>
-          <w:sz w:val="12"/>
-          <w:szCs w:val="12"/>
-        </w:rPr>
-        <w:tab/>
-        <w:t xml:space="preserve">Miroslava Carrillo Martínez. </w:t>
-      </w:r>
-      <w:r>
-        <w:rPr>
-          <w:rFonts w:ascii="Arial" w:hAnsi="Arial" w:cs="Arial"/>
-          <w:sz w:val="12"/>
-          <w:szCs w:val="12"/>
-        </w:rPr>
-        <w:t>Auditora Superior del Órgano Superior de Fiscalización del Estado de México.</w:t>
-      </w:r>
-    </w:p>
-    <w:p>
-      <w:pPr>
-        <w:spacing w:after="0" w:line="276" w:lineRule="auto"/>
-        <w:ind w:firstLine="708"/>
-        <w:jc w:val="both"/>
-        <w:rPr>
-          <w:rFonts w:ascii="Arial" w:eastAsia="Arial" w:hAnsi="Arial" w:cs="Arial"/>
-          <w:sz w:val="12"/>
-          <w:szCs w:val="14"/>
-        </w:rPr>
-      </w:pPr>
-      <w:r>
-        <w:rPr>
-          <w:rFonts w:ascii="Arial" w:eastAsia="Arial" w:hAnsi="Arial" w:cs="Arial"/>
-          <w:b/>
-          <w:sz w:val="12"/>
-          <w:szCs w:val="14"/>
-        </w:rPr>
-        <w:t xml:space="preserve">Luis David Fernández Araya. </w:t>
-      </w:r>
-      <w:r>
-        <w:rPr>
-          <w:rFonts w:ascii="Arial" w:eastAsia="Arial" w:hAnsi="Arial" w:cs="Arial"/>
-          <w:sz w:val="12"/>
-          <w:szCs w:val="14"/>
-        </w:rPr>
-        <w:t>Subsecretario de Control y Evaluación de la Secretaría de la Contraloría del Gobierno del Estado de México.</w:t>
-      </w:r>
-    </w:p>
-    <w:p>
-      <w:pPr>
-        <w:spacing w:after="0" w:line="276" w:lineRule="auto"/>
-        <w:rPr>
-          <w:rFonts w:ascii="Arial" w:eastAsia="Arial" w:hAnsi="Arial" w:cs="Arial"/>
-          <w:sz w:val="12"/>
-          <w:szCs w:val="14"/>
-        </w:rPr>
-      </w:pPr>
-      <w:bookmarkStart w:id="6" w:name="_Hlk114498460"/>
-      <w:r>
-        <w:rPr>
-          <w:rFonts w:ascii="Arial" w:eastAsia="Arial" w:hAnsi="Arial" w:cs="Arial"/>
-          <w:b/>
-          <w:sz w:val="12"/>
-          <w:szCs w:val="14"/>
-        </w:rPr>
-        <w:tab/>
-      </w:r>
-      <w:r>
-        <w:rPr>
-          <w:rFonts w:ascii="Arial" w:eastAsia="Arial" w:hAnsi="Arial" w:cs="Arial"/>
-          <w:sz w:val="12"/>
-          <w:szCs w:val="14"/>
-        </w:rPr>
-        <w:t>Domicilio: Av. Primero de Mayo, número 1731, Esquina Robert Bosch, Colonia Zona Industrial, C.P. 50071, Toluca, México.</w:t>
-      </w:r>
-    </w:p>
-    <w:bookmarkEnd w:id="6"/>
-    <w:p>
-      <w:pPr>
-        <w:spacing w:after="0" w:line="240" w:lineRule="auto"/>
-        <w:jc w:val="both"/>
-        <w:rPr>
-          <w:rFonts w:ascii="Arial" w:hAnsi="Arial" w:cs="Arial"/>
-          <w:sz w:val="12"/>
-          <w:szCs w:val="12"/>
-        </w:rPr>
-      </w:pPr>
-      <w:r>
-        <w:rPr>
-          <w:rFonts w:ascii="Arial" w:hAnsi="Arial" w:cs="Arial"/>
-          <w:sz w:val="12"/>
-          <w:szCs w:val="12"/>
-        </w:rPr>
-        <w:tab/>
-        <w:t>Archivo</w:t>
-      </w:r>
-    </w:p>
-    <w:p>
-      <w:pPr>
-        <w:spacing w:after="0" w:line="276" w:lineRule="auto"/>
-        <w:rPr>
-          <w:rFonts w:ascii="Arial" w:hAnsi="Arial" w:cs="Arial"/>
-          <w:sz w:val="12"/>
-          <w:szCs w:val="12"/>
-        </w:rPr>
-      </w:pPr>
-      <w:r>
-        <w:rPr>
-          <w:rFonts w:ascii="Arial" w:hAnsi="Arial" w:cs="Arial"/>
-          <w:sz w:val="12"/>
-          <w:szCs w:val="12"/>
-        </w:rPr>
-        <w:tab/>
-      </w:r>
-      <w:r>
-        <w:rPr>
-          <w:rFonts w:ascii="Arial" w:eastAsia="Arial" w:hAnsi="Arial" w:cs="Arial"/>
-          <w:sz w:val="12"/>
-          <w:szCs w:val="12"/>
-        </w:rPr>
-        <w:t>LISV/XXX</w:t>
-      </w:r>
-      <w:bookmarkEnd w:id="5"/>
-      <w:r>
-        <w:rPr>
-          <w:rFonts w:ascii="Arial" w:eastAsia="Arial" w:hAnsi="Arial" w:cs="Arial"/>
-          <w:sz w:val="12"/>
-          <w:szCs w:val="12"/>
-        </w:rPr>
-        <w:t>*</w:t>
-      </w:r>
-    </w:p>
+    <w:tbl>
+      <w:tblPr>
+        <w:tblStyle w:val="Tablaconcuadrcula"/>
+        <w:tblW w:w="0" w:type="auto"/>
+        <w:tblBorders>
+          <w:top w:val="none" w:sz="0" w:space="0" w:color="auto"/>
+          <w:left w:val="none" w:sz="0" w:space="0" w:color="auto"/>
+          <w:bottom w:val="none" w:sz="0" w:space="0" w:color="auto"/>
+          <w:right w:val="none" w:sz="0" w:space="0" w:color="auto"/>
+          <w:insideH w:val="none" w:sz="0" w:space="0" w:color="auto"/>
+          <w:insideV w:val="none" w:sz="0" w:space="0" w:color="auto"/>
+        </w:tblBorders>
+        <w:tblLook w:val="04A0" w:firstRow="1" w:lastRow="0" w:firstColumn="1" w:lastColumn="0" w:noHBand="0" w:noVBand="1"/>
+      </w:tblPr>
+      <w:tblGrid>
+        <w:gridCol w:w="704"/>
+        <w:gridCol w:w="9258"/>
+      </w:tblGrid>
+      <w:tr>
+        <w:tc>
+          <w:tcPr>
+            <w:tcW w:w="704" w:type="dxa"/>
+          </w:tcPr>
+          <w:p>
+            <w:pPr>
+              <w:jc w:val="both"/>
+              <w:rPr>
+                <w:rFonts w:ascii="Arial" w:hAnsi="Arial" w:cs="Arial"/>
+                <w:sz w:val="12"/>
+                <w:szCs w:val="20"/>
+              </w:rPr>
+            </w:pPr>
+            <w:proofErr w:type="spellStart"/>
+            <w:r>
+              <w:rPr>
+                <w:rFonts w:ascii="Arial" w:hAnsi="Arial" w:cs="Arial"/>
+                <w:b/>
+                <w:sz w:val="12"/>
+                <w:szCs w:val="12"/>
+              </w:rPr>
+              <w:t>C.c.p</w:t>
+            </w:r>
+            <w:proofErr w:type="spellEnd"/>
+            <w:r>
+              <w:rPr>
+                <w:rFonts w:ascii="Arial" w:hAnsi="Arial" w:cs="Arial"/>
+                <w:b/>
+                <w:sz w:val="12"/>
+                <w:szCs w:val="12"/>
+              </w:rPr>
+              <w:t>.</w:t>
+            </w:r>
+          </w:p>
+        </w:tc>
+        <w:tc>
+          <w:tcPr>
+            <w:tcW w:w="9258" w:type="dxa"/>
+          </w:tcPr>
+          <w:p>
+            <w:pPr>
+              <w:spacing w:line="276" w:lineRule="auto"/>
+              <w:rPr>
+                <w:rFonts w:ascii="Arial" w:eastAsia="Arial" w:hAnsi="Arial" w:cs="Arial"/>
+                <w:sz w:val="12"/>
+                <w:szCs w:val="14"/>
+              </w:rPr>
+            </w:pPr>
+            <w:r>
+              <w:rPr>
+                <w:rFonts w:ascii="Arial" w:hAnsi="Arial" w:cs="Arial"/>
+                <w:b/>
+                <w:sz w:val="12"/>
+                <w:szCs w:val="12"/>
+              </w:rPr>
+              <w:t xml:space="preserve">Miroslava Carrillo Martínez. </w:t>
+            </w:r>
+            <w:r>
+              <w:rPr>
+                <w:rFonts w:ascii="Arial" w:hAnsi="Arial" w:cs="Arial"/>
+                <w:sz w:val="12"/>
+                <w:szCs w:val="12"/>
+              </w:rPr>
+              <w:t xml:space="preserve">Auditora Superior del Órgano Superior de Fiscalización del Estado de </w:t>
+            </w:r>
+            <w:proofErr w:type="gramStart"/>
+            <w:r>
+              <w:rPr>
+                <w:rFonts w:ascii="Arial" w:hAnsi="Arial" w:cs="Arial"/>
+                <w:sz w:val="12"/>
+                <w:szCs w:val="12"/>
+              </w:rPr>
+              <w:t>México.</w:t>
+            </w:r>
+            <w:r>
+              <w:rPr>
+                <w:rFonts w:ascii="Arial" w:eastAsia="Arial" w:hAnsi="Arial" w:cs="Arial"/>
+                <w:b/>
+                <w:sz w:val="12"/>
+                <w:szCs w:val="14"/>
+              </w:rPr>
+              <w:t>$</w:t>
+            </w:r>
+            <w:proofErr w:type="gramEnd"/>
+            <w:r>
+              <w:rPr>
+                <w:rFonts w:ascii="Arial" w:eastAsia="Arial" w:hAnsi="Arial" w:cs="Arial"/>
+                <w:b/>
+                <w:sz w:val="12"/>
+                <w:szCs w:val="14"/>
+              </w:rPr>
+              <w:t>{</w:t>
+            </w:r>
+            <w:proofErr w:type="spellStart"/>
+            <w:r>
+              <w:rPr>
+                <w:rFonts w:ascii="Arial" w:eastAsia="Arial" w:hAnsi="Arial" w:cs="Arial"/>
+                <w:b/>
+                <w:sz w:val="12"/>
+                <w:szCs w:val="14"/>
+              </w:rPr>
+              <w:t>nombre_ccp</w:t>
+            </w:r>
+            <w:proofErr w:type="spellEnd"/>
+            <w:r>
+              <w:rPr>
+                <w:rFonts w:ascii="Arial" w:eastAsia="Arial" w:hAnsi="Arial" w:cs="Arial"/>
+                <w:b/>
+                <w:sz w:val="12"/>
+                <w:szCs w:val="14"/>
+              </w:rPr>
+              <w:t>}</w:t>
+            </w:r>
+            <w:r>
+              <w:rPr>
+                <w:rFonts w:ascii="Arial" w:eastAsia="Arial" w:hAnsi="Arial" w:cs="Arial"/>
+                <w:b/>
+                <w:sz w:val="12"/>
+                <w:szCs w:val="14"/>
+              </w:rPr>
+              <w:t xml:space="preserve"> </w:t>
+            </w:r>
+            <w:r>
+              <w:rPr>
+                <w:rFonts w:ascii="Arial" w:eastAsia="Arial" w:hAnsi="Arial" w:cs="Arial"/>
+                <w:sz w:val="12"/>
+                <w:szCs w:val="14"/>
+              </w:rPr>
+              <w:t>${</w:t>
+            </w:r>
+            <w:proofErr w:type="spellStart"/>
+            <w:r>
+              <w:rPr>
+                <w:rFonts w:ascii="Arial" w:eastAsia="Arial" w:hAnsi="Arial" w:cs="Arial"/>
+                <w:sz w:val="12"/>
+                <w:szCs w:val="14"/>
+              </w:rPr>
+              <w:t>info</w:t>
+            </w:r>
+            <w:proofErr w:type="spellEnd"/>
+            <w:r>
+              <w:rPr>
+                <w:rFonts w:ascii="Arial" w:eastAsia="Arial" w:hAnsi="Arial" w:cs="Arial"/>
+                <w:sz w:val="12"/>
+                <w:szCs w:val="14"/>
+              </w:rPr>
+              <w:t>}</w:t>
+            </w:r>
+          </w:p>
+          <w:p>
+            <w:pPr>
+              <w:spacing w:line="276" w:lineRule="auto"/>
+              <w:rPr>
+                <w:rFonts w:ascii="Arial" w:hAnsi="Arial" w:cs="Arial"/>
+                <w:sz w:val="12"/>
+                <w:szCs w:val="12"/>
+              </w:rPr>
+            </w:pPr>
+            <w:r>
+              <w:rPr>
+                <w:rFonts w:ascii="Arial" w:hAnsi="Arial" w:cs="Arial"/>
+                <w:sz w:val="12"/>
+                <w:szCs w:val="12"/>
+              </w:rPr>
+              <w:t>Archivo</w:t>
+            </w:r>
+          </w:p>
+          <w:p>
+            <w:pPr>
+              <w:rPr>
+                <w:rFonts w:ascii="Arial" w:hAnsi="Arial" w:cs="Arial"/>
+                <w:sz w:val="12"/>
+                <w:szCs w:val="20"/>
+              </w:rPr>
+            </w:pPr>
+            <w:r>
+              <w:rPr>
+                <w:rFonts w:ascii="Arial" w:hAnsi="Arial" w:cs="Arial"/>
+                <w:sz w:val="12"/>
+                <w:szCs w:val="12"/>
+              </w:rPr>
+              <w:t>LISV/</w:t>
+            </w:r>
+            <w:r>
+              <w:rPr>
+                <w:rFonts w:ascii="Arial" w:eastAsia="Arial" w:hAnsi="Arial" w:cs="Arial"/>
+                <w:sz w:val="12"/>
+                <w:szCs w:val="12"/>
+              </w:rPr>
+              <w:t>${iniciales}</w:t>
+            </w:r>
+          </w:p>
+        </w:tc>
+      </w:tr>
+    </w:tbl>
     <w:p/>
     <w:sectPr>
       <w:headerReference w:type="default" r:id="rId7"/>
@@ -1960,8 +2159,8 @@
       </w:rPr>
       <w:tab/>
     </w:r>
-    <w:bookmarkStart w:id="7" w:name="_Hlk86140406"/>
-    <w:bookmarkStart w:id="8" w:name="_Hlk86140499"/>
+    <w:bookmarkStart w:id="5" w:name="_Hlk86140406"/>
+    <w:bookmarkStart w:id="6" w:name="_Hlk86140499"/>
     <w:r>
       <w:rPr>
         <w:rFonts w:ascii="HelveticaNeueLT Com 65 Md" w:hAnsi="HelveticaNeueLT Com 65 Md"/>
@@ -2005,7 +2204,7 @@
       </w:rPr>
       <w:t>50</w:t>
     </w:r>
-    <w:bookmarkEnd w:id="7"/>
+    <w:bookmarkEnd w:id="5"/>
     <w:r>
       <w:rPr>
         <w:rFonts w:ascii="HelveticaNeueLT Com 65 Md" w:hAnsi="HelveticaNeueLT Com 65 Md"/>
@@ -2028,7 +2227,7 @@
       <w:t>Opción 3)</w:t>
     </w:r>
   </w:p>
-  <w:bookmarkEnd w:id="8"/>
+  <w:bookmarkEnd w:id="6"/>
   <w:p>
     <w:pPr>
       <w:spacing w:after="0" w:line="240" w:lineRule="auto"/>

</xml_diff>